<commit_message>
feat(main) add files lab-5
</commit_message>
<xml_diff>
--- a/labs/lab05/report/report.docx
+++ b/labs/lab05/report/report.docx
@@ -118,11 +118,11 @@
         <w:pStyle w:val="FirstParagraph"/>
       </w:pPr>
       <w:r>
-        <w:t xml:space="preserve">Успешно использовать NASM для исполнения простейших программ</w:t>
+        <w:t xml:space="preserve">Успешно использовать NASM для компиляции и исполнения простейших программ</w:t>
       </w:r>
     </w:p>
     <w:bookmarkEnd w:id="21"/>
-    <w:bookmarkStart w:id="58" w:name="выполнение-лабораторной-работы"/>
+    <w:bookmarkStart w:id="22" w:name="выполнение-лабораторной-работы"/>
     <w:p>
       <w:pPr>
         <w:pStyle w:val="Heading1"/>
@@ -249,7 +249,7 @@
         <w:t xml:space="preserve"> </w:t>
       </w:r>
       <w:r>
-        <w:t xml:space="preserve">Убедимся, что файл создан, откроем его с помощью текстового редактора (gedit) и вводим в него текст</w:t>
+        <w:t xml:space="preserve">Убедимся, что файл создан, откроем его с помощью текстового редактора (gedit) и вводим (копируем) в него текст</w:t>
       </w:r>
     </w:p>
     <w:p>
@@ -275,7 +275,7 @@
         <w:t xml:space="preserve"> </w:t>
       </w:r>
       <w:r>
-        <w:t xml:space="preserve">Компилируем файл нашей программы с помощью</w:t>
+        <w:t xml:space="preserve">Компилируем файл нашей программы с помощью команды</w:t>
       </w:r>
     </w:p>
     <w:p>
@@ -294,7 +294,7 @@
         <w:pStyle w:val="FirstParagraph"/>
       </w:pPr>
       <w:r>
-        <w:t xml:space="preserve">таким образом, текст hello.asm преобразуется в файл</w:t>
+        <w:t xml:space="preserve">таким образом, текст hello.asm компилируется в файл</w:t>
       </w:r>
       <w:r>
         <w:t xml:space="preserve"> </w:t>
@@ -332,13 +332,13 @@
           <w:bCs/>
           <w:b/>
         </w:rPr>
-        <w:t xml:space="preserve">Шаг 6</w:t>
+        <w:t xml:space="preserve">Шаг 5</w:t>
       </w:r>
       <w:r>
         <w:t xml:space="preserve"> </w:t>
       </w:r>
       <w:r>
-        <w:t xml:space="preserve">Исполняем</w:t>
+        <w:t xml:space="preserve">Исполняем команду</w:t>
       </w:r>
     </w:p>
     <w:p>
@@ -357,7 +357,7 @@
         <w:pStyle w:val="FirstParagraph"/>
       </w:pPr>
       <w:r>
-        <w:t xml:space="preserve">для того, чтобы скомпилировать исходный файл hello.asm в obj.o и создадим файл листинга list.lst</w:t>
+        <w:t xml:space="preserve">для того, чтобы скомпилировать исходный файл hello.asm в obj.o и создать файл листинга list.lst</w:t>
       </w:r>
     </w:p>
     <w:p>
@@ -383,7 +383,7 @@
         <w:t xml:space="preserve"> </w:t>
       </w:r>
       <w:r>
-        <w:t xml:space="preserve">Исполняем</w:t>
+        <w:t xml:space="preserve">Исполняем команду</w:t>
       </w:r>
     </w:p>
     <w:p>
@@ -402,7 +402,7 @@
         <w:pStyle w:val="FirstParagraph"/>
       </w:pPr>
       <w:r>
-        <w:t xml:space="preserve">и проверяем чтобы исполняемый файл</w:t>
+        <w:t xml:space="preserve">для создания исполняемого файла и проверяем чтобы исполняемый файл</w:t>
       </w:r>
       <w:r>
         <w:t xml:space="preserve"> </w:t>
@@ -444,7 +444,7 @@
         <w:t xml:space="preserve"> </w:t>
       </w:r>
       <w:r>
-        <w:t xml:space="preserve">Исполняем</w:t>
+        <w:t xml:space="preserve">Исполняем команду</w:t>
       </w:r>
     </w:p>
     <w:p>
@@ -536,7 +536,7 @@
         <w:pStyle w:val="FirstParagraph"/>
       </w:pPr>
       <w:r>
-        <w:t xml:space="preserve">и видим результат:</w:t>
+        <w:t xml:space="preserve">и видим результат, вывод строчки на экран:</w:t>
       </w:r>
     </w:p>
     <w:p>
@@ -547,16 +547,35 @@
         <w:t xml:space="preserve">(рис. 7)</w:t>
       </w:r>
     </w:p>
-    <w:p>
-      <w:pPr>
-        <w:pStyle w:val="BodyText"/>
+    <w:bookmarkEnd w:id="22"/>
+    <w:bookmarkStart w:id="59" w:name="выполнение-самостоятельной-работы"/>
+    <w:p>
+      <w:pPr>
+        <w:pStyle w:val="Heading1"/>
+      </w:pPr>
+      <w:r>
+        <w:rPr>
+          <w:rStyle w:val="SectionNumber"/>
+        </w:rPr>
+        <w:t xml:space="preserve">4</w:t>
+      </w:r>
+      <w:r>
+        <w:tab/>
+      </w:r>
+      <w:r>
+        <w:t xml:space="preserve">Выполнение самостоятельной работы</w:t>
+      </w:r>
+    </w:p>
+    <w:p>
+      <w:pPr>
+        <w:pStyle w:val="FirstParagraph"/>
       </w:pPr>
       <w:r>
         <w:rPr>
           <w:bCs/>
           <w:b/>
         </w:rPr>
-        <w:t xml:space="preserve">Шаг 9</w:t>
+        <w:t xml:space="preserve">Шаг 1</w:t>
       </w:r>
     </w:p>
     <w:p>
@@ -564,7 +583,7 @@
         <w:pStyle w:val="BodyText"/>
       </w:pPr>
       <w:r>
-        <w:t xml:space="preserve">Копируем hello.asm с именем lab5.asm, редактируем строчку Hello world! для того, чтобы она отображала фамилию и имя и вводим:</w:t>
+        <w:t xml:space="preserve">Копируем hello.asm с именем lab5.asm, редактируем строчку Hello world! для того, чтобы она отображала фамилию и имя и вводим команды:</w:t>
       </w:r>
     </w:p>
     <w:p>
@@ -592,7 +611,7 @@
         <w:pStyle w:val="FirstParagraph"/>
       </w:pPr>
       <w:r>
-        <w:t xml:space="preserve">Результат:</w:t>
+        <w:t xml:space="preserve">для создания исполняемого файла,</w:t>
       </w:r>
     </w:p>
     <w:p>
@@ -601,6 +620,14 @@
       </w:pPr>
       <w:r>
         <w:t xml:space="preserve">(рис. 8)</w:t>
+      </w:r>
+    </w:p>
+    <w:p>
+      <w:pPr>
+        <w:pStyle w:val="BodyText"/>
+      </w:pPr>
+      <w:r>
+        <w:t xml:space="preserve">и проверяем его работу</w:t>
       </w:r>
     </w:p>
     <w:p>
@@ -620,31 +647,31 @@
           <w:bCs/>
           <w:b/>
         </w:rPr>
-        <w:t xml:space="preserve">Шаг 6</w:t>
+        <w:t xml:space="preserve">Шаг 2</w:t>
       </w:r>
     </w:p>
     <w:p>
       <w:pPr>
         <w:pStyle w:val="CaptionedFigure"/>
       </w:pPr>
-      <w:bookmarkStart w:id="25" w:name="fig:001"/>
+      <w:bookmarkStart w:id="26" w:name="fig:001"/>
       <w:r>
         <w:drawing>
           <wp:inline>
             <wp:extent cx="5334000" cy="1313848"/>
             <wp:effectExtent b="0" l="0" r="0" t="0"/>
-            <wp:docPr descr="Рис. 1: создание и изменение hello.asm" title="" id="23" name="Picture"/>
+            <wp:docPr descr="Рис. 1: создание и изменение hello.asm" title="" id="24" name="Picture"/>
             <a:graphic>
               <a:graphicData uri="http://schemas.openxmlformats.org/drawingml/2006/picture">
                 <pic:pic>
                   <pic:nvPicPr>
-                    <pic:cNvPr descr="image/1.jpg" id="24" name="Picture"/>
+                    <pic:cNvPr descr="image/1.jpg" id="25" name="Picture"/>
                     <pic:cNvPicPr>
                       <a:picLocks noChangeArrowheads="1" noChangeAspect="1"/>
                     </pic:cNvPicPr>
                   </pic:nvPicPr>
                   <pic:blipFill>
-                    <a:blip r:embed="rId22"/>
+                    <a:blip r:embed="rId23"/>
                     <a:stretch>
                       <a:fillRect/>
                     </a:stretch>
@@ -670,7 +697,7 @@
           </wp:inline>
         </w:drawing>
       </w:r>
-      <w:bookmarkEnd w:id="25"/>
+      <w:bookmarkEnd w:id="26"/>
     </w:p>
     <w:p>
       <w:pPr>
@@ -684,24 +711,24 @@
       <w:pPr>
         <w:pStyle w:val="CaptionedFigure"/>
       </w:pPr>
-      <w:bookmarkStart w:id="29" w:name="fig:002"/>
+      <w:bookmarkStart w:id="30" w:name="fig:002"/>
       <w:r>
         <w:drawing>
           <wp:inline>
             <wp:extent cx="5334000" cy="3932694"/>
             <wp:effectExtent b="0" l="0" r="0" t="0"/>
-            <wp:docPr descr="Рис. 2: hello.asm" title="" id="27" name="Picture"/>
+            <wp:docPr descr="Рис. 2: код файла hello.asm" title="" id="28" name="Picture"/>
             <a:graphic>
               <a:graphicData uri="http://schemas.openxmlformats.org/drawingml/2006/picture">
                 <pic:pic>
                   <pic:nvPicPr>
-                    <pic:cNvPr descr="image/2.jpg" id="28" name="Picture"/>
+                    <pic:cNvPr descr="image/2.jpg" id="29" name="Picture"/>
                     <pic:cNvPicPr>
                       <a:picLocks noChangeArrowheads="1" noChangeAspect="1"/>
                     </pic:cNvPicPr>
                   </pic:nvPicPr>
                   <pic:blipFill>
-                    <a:blip r:embed="rId26"/>
+                    <a:blip r:embed="rId27"/>
                     <a:stretch>
                       <a:fillRect/>
                     </a:stretch>
@@ -727,38 +754,38 @@
           </wp:inline>
         </w:drawing>
       </w:r>
-      <w:bookmarkEnd w:id="29"/>
+      <w:bookmarkEnd w:id="30"/>
     </w:p>
     <w:p>
       <w:pPr>
         <w:pStyle w:val="ImageCaption"/>
       </w:pPr>
       <w:r>
-        <w:t xml:space="preserve">Рис. 2: hello.asm</w:t>
+        <w:t xml:space="preserve">Рис. 2: код файла hello.asm</w:t>
       </w:r>
     </w:p>
     <w:p>
       <w:pPr>
         <w:pStyle w:val="CaptionedFigure"/>
       </w:pPr>
-      <w:bookmarkStart w:id="33" w:name="fig:003"/>
+      <w:bookmarkStart w:id="34" w:name="fig:003"/>
       <w:r>
         <w:drawing>
           <wp:inline>
             <wp:extent cx="5334000" cy="751771"/>
             <wp:effectExtent b="0" l="0" r="0" t="0"/>
-            <wp:docPr descr="Рис. 3: создание hello.o" title="" id="31" name="Picture"/>
+            <wp:docPr descr="Рис. 3: создание hello.o" title="" id="32" name="Picture"/>
             <a:graphic>
               <a:graphicData uri="http://schemas.openxmlformats.org/drawingml/2006/picture">
                 <pic:pic>
                   <pic:nvPicPr>
-                    <pic:cNvPr descr="image/3.jpg" id="32" name="Picture"/>
+                    <pic:cNvPr descr="image/3.jpg" id="33" name="Picture"/>
                     <pic:cNvPicPr>
                       <a:picLocks noChangeArrowheads="1" noChangeAspect="1"/>
                     </pic:cNvPicPr>
                   </pic:nvPicPr>
                   <pic:blipFill>
-                    <a:blip r:embed="rId30"/>
+                    <a:blip r:embed="rId31"/>
                     <a:stretch>
                       <a:fillRect/>
                     </a:stretch>
@@ -784,7 +811,7 @@
           </wp:inline>
         </w:drawing>
       </w:r>
-      <w:bookmarkEnd w:id="33"/>
+      <w:bookmarkEnd w:id="34"/>
     </w:p>
     <w:p>
       <w:pPr>
@@ -798,24 +825,24 @@
       <w:pPr>
         <w:pStyle w:val="CaptionedFigure"/>
       </w:pPr>
-      <w:bookmarkStart w:id="37" w:name="fig:004"/>
+      <w:bookmarkStart w:id="38" w:name="fig:004"/>
       <w:r>
         <w:drawing>
           <wp:inline>
             <wp:extent cx="5334000" cy="470170"/>
             <wp:effectExtent b="0" l="0" r="0" t="0"/>
-            <wp:docPr descr="Рис. 4: создание list.lst и obj.o" title="" id="35" name="Picture"/>
+            <wp:docPr descr="Рис. 4: создание list.lst и obj.o" title="" id="36" name="Picture"/>
             <a:graphic>
               <a:graphicData uri="http://schemas.openxmlformats.org/drawingml/2006/picture">
                 <pic:pic>
                   <pic:nvPicPr>
-                    <pic:cNvPr descr="image/5.jpg" id="36" name="Picture"/>
+                    <pic:cNvPr descr="image/5.jpg" id="37" name="Picture"/>
                     <pic:cNvPicPr>
                       <a:picLocks noChangeArrowheads="1" noChangeAspect="1"/>
                     </pic:cNvPicPr>
                   </pic:nvPicPr>
                   <pic:blipFill>
-                    <a:blip r:embed="rId34"/>
+                    <a:blip r:embed="rId35"/>
                     <a:stretch>
                       <a:fillRect/>
                     </a:stretch>
@@ -841,7 +868,7 @@
           </wp:inline>
         </w:drawing>
       </w:r>
-      <w:bookmarkEnd w:id="37"/>
+      <w:bookmarkEnd w:id="38"/>
     </w:p>
     <w:p>
       <w:pPr>
@@ -855,24 +882,24 @@
       <w:pPr>
         <w:pStyle w:val="CaptionedFigure"/>
       </w:pPr>
-      <w:bookmarkStart w:id="41" w:name="fig:005"/>
+      <w:bookmarkStart w:id="42" w:name="fig:005"/>
       <w:r>
         <w:drawing>
           <wp:inline>
             <wp:extent cx="5334000" cy="591552"/>
             <wp:effectExtent b="0" l="0" r="0" t="0"/>
-            <wp:docPr descr="Рис. 5: создание hello" title="" id="39" name="Picture"/>
+            <wp:docPr descr="Рис. 5: создание исполняемого файла hello" title="" id="40" name="Picture"/>
             <a:graphic>
               <a:graphicData uri="http://schemas.openxmlformats.org/drawingml/2006/picture">
                 <pic:pic>
                   <pic:nvPicPr>
-                    <pic:cNvPr descr="image/6.jpg" id="40" name="Picture"/>
+                    <pic:cNvPr descr="image/6.jpg" id="41" name="Picture"/>
                     <pic:cNvPicPr>
                       <a:picLocks noChangeArrowheads="1" noChangeAspect="1"/>
                     </pic:cNvPicPr>
                   </pic:nvPicPr>
                   <pic:blipFill>
-                    <a:blip r:embed="rId38"/>
+                    <a:blip r:embed="rId39"/>
                     <a:stretch>
                       <a:fillRect/>
                     </a:stretch>
@@ -898,38 +925,38 @@
           </wp:inline>
         </w:drawing>
       </w:r>
-      <w:bookmarkEnd w:id="41"/>
+      <w:bookmarkEnd w:id="42"/>
     </w:p>
     <w:p>
       <w:pPr>
         <w:pStyle w:val="ImageCaption"/>
       </w:pPr>
       <w:r>
-        <w:t xml:space="preserve">Рис. 5: создание hello</w:t>
+        <w:t xml:space="preserve">Рис. 5: создание исполняемого файла hello</w:t>
       </w:r>
     </w:p>
     <w:p>
       <w:pPr>
         <w:pStyle w:val="CaptionedFigure"/>
       </w:pPr>
-      <w:bookmarkStart w:id="45" w:name="fig:006"/>
+      <w:bookmarkStart w:id="46" w:name="fig:006"/>
       <w:r>
         <w:drawing>
           <wp:inline>
             <wp:extent cx="5334000" cy="852177"/>
             <wp:effectExtent b="0" l="0" r="0" t="0"/>
-            <wp:docPr descr="Рис. 6: создание main" title="" id="43" name="Picture"/>
+            <wp:docPr descr="Рис. 6: создание main" title="" id="44" name="Picture"/>
             <a:graphic>
               <a:graphicData uri="http://schemas.openxmlformats.org/drawingml/2006/picture">
                 <pic:pic>
                   <pic:nvPicPr>
-                    <pic:cNvPr descr="image/7.jpg" id="44" name="Picture"/>
+                    <pic:cNvPr descr="image/7.jpg" id="45" name="Picture"/>
                     <pic:cNvPicPr>
                       <a:picLocks noChangeArrowheads="1" noChangeAspect="1"/>
                     </pic:cNvPicPr>
                   </pic:nvPicPr>
                   <pic:blipFill>
-                    <a:blip r:embed="rId42"/>
+                    <a:blip r:embed="rId43"/>
                     <a:stretch>
                       <a:fillRect/>
                     </a:stretch>
@@ -955,7 +982,7 @@
           </wp:inline>
         </w:drawing>
       </w:r>
-      <w:bookmarkEnd w:id="45"/>
+      <w:bookmarkEnd w:id="46"/>
     </w:p>
     <w:p>
       <w:pPr>
@@ -969,24 +996,24 @@
       <w:pPr>
         <w:pStyle w:val="CaptionedFigure"/>
       </w:pPr>
-      <w:bookmarkStart w:id="49" w:name="fig:007"/>
+      <w:bookmarkStart w:id="50" w:name="fig:007"/>
       <w:r>
         <w:drawing>
           <wp:inline>
             <wp:extent cx="4432300" cy="571500"/>
             <wp:effectExtent b="0" l="0" r="0" t="0"/>
-            <wp:docPr descr="Рис. 7: исполнение файла hello" title="" id="47" name="Picture"/>
+            <wp:docPr descr="Рис. 7: исполнение файла hello" title="" id="48" name="Picture"/>
             <a:graphic>
               <a:graphicData uri="http://schemas.openxmlformats.org/drawingml/2006/picture">
                 <pic:pic>
                   <pic:nvPicPr>
-                    <pic:cNvPr descr="image/8.jpg" id="48" name="Picture"/>
+                    <pic:cNvPr descr="image/8.jpg" id="49" name="Picture"/>
                     <pic:cNvPicPr>
                       <a:picLocks noChangeArrowheads="1" noChangeAspect="1"/>
                     </pic:cNvPicPr>
                   </pic:nvPicPr>
                   <pic:blipFill>
-                    <a:blip r:embed="rId46"/>
+                    <a:blip r:embed="rId47"/>
                     <a:stretch>
                       <a:fillRect/>
                     </a:stretch>
@@ -1012,7 +1039,7 @@
           </wp:inline>
         </w:drawing>
       </w:r>
-      <w:bookmarkEnd w:id="49"/>
+      <w:bookmarkEnd w:id="50"/>
     </w:p>
     <w:p>
       <w:pPr>
@@ -1026,24 +1053,24 @@
       <w:pPr>
         <w:pStyle w:val="CaptionedFigure"/>
       </w:pPr>
-      <w:bookmarkStart w:id="53" w:name="fig:008"/>
+      <w:bookmarkStart w:id="54" w:name="fig:008"/>
       <w:r>
         <w:drawing>
           <wp:inline>
             <wp:extent cx="5334000" cy="232394"/>
             <wp:effectExtent b="0" l="0" r="0" t="0"/>
-            <wp:docPr descr="Рис. 8: создание lab5.o" title="" id="51" name="Picture"/>
+            <wp:docPr descr="Рис. 8: создание lab5.o" title="" id="52" name="Picture"/>
             <a:graphic>
               <a:graphicData uri="http://schemas.openxmlformats.org/drawingml/2006/picture">
                 <pic:pic>
                   <pic:nvPicPr>
-                    <pic:cNvPr descr="image/9.jpg" id="52" name="Picture"/>
+                    <pic:cNvPr descr="image/9.jpg" id="53" name="Picture"/>
                     <pic:cNvPicPr>
                       <a:picLocks noChangeArrowheads="1" noChangeAspect="1"/>
                     </pic:cNvPicPr>
                   </pic:nvPicPr>
                   <pic:blipFill>
-                    <a:blip r:embed="rId50"/>
+                    <a:blip r:embed="rId51"/>
                     <a:stretch>
                       <a:fillRect/>
                     </a:stretch>
@@ -1069,7 +1096,7 @@
           </wp:inline>
         </w:drawing>
       </w:r>
-      <w:bookmarkEnd w:id="53"/>
+      <w:bookmarkEnd w:id="54"/>
     </w:p>
     <w:p>
       <w:pPr>
@@ -1083,24 +1110,24 @@
       <w:pPr>
         <w:pStyle w:val="CaptionedFigure"/>
       </w:pPr>
-      <w:bookmarkStart w:id="57" w:name="fig:009"/>
+      <w:bookmarkStart w:id="58" w:name="fig:009"/>
       <w:r>
         <w:drawing>
           <wp:inline>
             <wp:extent cx="5334000" cy="1034530"/>
             <wp:effectExtent b="0" l="0" r="0" t="0"/>
-            <wp:docPr descr="Рис. 9: исполнение файла lab5" title="" id="55" name="Picture"/>
+            <wp:docPr descr="Рис. 9: исполнение файла lab5" title="" id="56" name="Picture"/>
             <a:graphic>
               <a:graphicData uri="http://schemas.openxmlformats.org/drawingml/2006/picture">
                 <pic:pic>
                   <pic:nvPicPr>
-                    <pic:cNvPr descr="image/10.jpg" id="56" name="Picture"/>
+                    <pic:cNvPr descr="image/10.jpg" id="57" name="Picture"/>
                     <pic:cNvPicPr>
                       <a:picLocks noChangeArrowheads="1" noChangeAspect="1"/>
                     </pic:cNvPicPr>
                   </pic:nvPicPr>
                   <pic:blipFill>
-                    <a:blip r:embed="rId54"/>
+                    <a:blip r:embed="rId55"/>
                     <a:stretch>
                       <a:fillRect/>
                     </a:stretch>
@@ -1126,7 +1153,7 @@
           </wp:inline>
         </w:drawing>
       </w:r>
-      <w:bookmarkEnd w:id="57"/>
+      <w:bookmarkEnd w:id="58"/>
     </w:p>
     <w:p>
       <w:pPr>
@@ -1136,8 +1163,8 @@
         <w:t xml:space="preserve">Рис. 9: исполнение файла lab5</w:t>
       </w:r>
     </w:p>
-    <w:bookmarkEnd w:id="58"/>
-    <w:bookmarkStart w:id="59" w:name="выводы"/>
+    <w:bookmarkEnd w:id="59"/>
+    <w:bookmarkStart w:id="60" w:name="выводы"/>
     <w:p>
       <w:pPr>
         <w:pStyle w:val="Heading1"/>
@@ -1146,7 +1173,7 @@
         <w:rPr>
           <w:rStyle w:val="SectionNumber"/>
         </w:rPr>
-        <w:t xml:space="preserve">4</w:t>
+        <w:t xml:space="preserve">5</w:t>
       </w:r>
       <w:r>
         <w:tab/>
@@ -1160,10 +1187,10 @@
         <w:pStyle w:val="FirstParagraph"/>
       </w:pPr>
       <w:r>
-        <w:t xml:space="preserve">Я смог успешно работать с ассемблером NASM</w:t>
-      </w:r>
-    </w:p>
-    <w:bookmarkEnd w:id="59"/>
+        <w:t xml:space="preserve">Я смог успешно использовать ассемблер NASM для создания и исполнения простейших программ</w:t>
+      </w:r>
+    </w:p>
+    <w:bookmarkEnd w:id="60"/>
     <w:sectPr/>
   </w:body>
 </w:document>

</xml_diff>